<commit_message>
Log doc update 30/7
updated with current done activities
</commit_message>
<xml_diff>
--- a/CTEC601 2024 S2 Assignment 1 - RGM Description.docx
+++ b/CTEC601 2024 S2 Assignment 1 - RGM Description.docx
@@ -418,10 +418,13 @@
         <w:pStyle w:val="Heading2"/>
       </w:pPr>
       <w:r>
-        <w:t>5/</w:t>
-      </w:r>
-      <w:r>
-        <w:t>3</w:t>
+        <w:t>22</w:t>
+      </w:r>
+      <w:r>
+        <w:t>/</w:t>
+      </w:r>
+      <w:r>
+        <w:t>7</w:t>
       </w:r>
       <w:r>
         <w:t>/202</w:t>
@@ -471,7 +474,16 @@
         <w:pStyle w:val="Heading2"/>
       </w:pPr>
       <w:r>
-        <w:t>dd/mm/202</w:t>
+        <w:t>29</w:t>
+      </w:r>
+      <w:r>
+        <w:t>/</w:t>
+      </w:r>
+      <w:r>
+        <w:t>7</w:t>
+      </w:r>
+      <w:r>
+        <w:t>/202</w:t>
       </w:r>
       <w:r>
         <w:t>4</w:t>
@@ -486,7 +498,7 @@
         </w:numPr>
       </w:pPr>
       <w:r>
-        <w:t>Who, what …</w:t>
+        <w:t>Created first model of duck for machine</w:t>
       </w:r>
     </w:p>
     <w:p>
@@ -498,7 +510,25 @@
         </w:numPr>
       </w:pPr>
       <w:r>
-        <w:t>…</w:t>
+        <w:t xml:space="preserve">Created </w:t>
+      </w:r>
+      <w:r>
+        <w:t>GitHub</w:t>
+      </w:r>
+      <w:r>
+        <w:t xml:space="preserve"> for collaboration</w:t>
+      </w:r>
+    </w:p>
+    <w:p>
+      <w:pPr>
+        <w:pStyle w:val="ListParagraph"/>
+        <w:numPr>
+          <w:ilvl w:val="0"/>
+          <w:numId w:val="5"/>
+        </w:numPr>
+      </w:pPr>
+      <w:r>
+        <w:t>Discussed machine ideas</w:t>
       </w:r>
     </w:p>
     <w:p/>

</xml_diff>

<commit_message>
Final Documentation - CTEC
</commit_message>
<xml_diff>
--- a/CTEC601 2024 S2 Assignment 1 - RGM Description.docx
+++ b/CTEC601 2024 S2 Assignment 1 - RGM Description.docx
@@ -83,6 +83,30 @@
       <w:r>
         <w:t>Name of the Machine</w:t>
       </w:r>
+      <w:r>
+        <w:t>: Duck vs Toaster</w:t>
+      </w:r>
+    </w:p>
+    <w:p/>
+    <w:p>
+      <w:r>
+        <w:rPr>
+          <w:sz w:val="24"/>
+          <w:szCs w:val="24"/>
+        </w:rPr>
+        <w:t>Screen Recording Link</w:t>
+      </w:r>
+      <w:r>
+        <w:t xml:space="preserve">: </w:t>
+      </w:r>
+      <w:hyperlink r:id="rId5" w:history="1">
+        <w:r>
+          <w:rPr>
+            <w:rStyle w:val="Hyperlink"/>
+          </w:rPr>
+          <w:t>https://www.youtube.com/watch?v=aMcBvBdSPTU</w:t>
+        </w:r>
+      </w:hyperlink>
     </w:p>
     <w:p/>
     <w:p>
@@ -203,16 +227,11 @@
             <w:vAlign w:val="center"/>
           </w:tcPr>
           <w:p>
-            <w:pPr>
-              <w:rPr>
-                <w:color w:val="FF0000"/>
-              </w:rPr>
-            </w:pPr>
             <w:r>
-              <w:rPr>
-                <w:color w:val="FF0000"/>
-              </w:rPr>
-              <w:t>50%</w:t>
+              <w:t>33.3</w:t>
+            </w:r>
+            <w:r>
+              <w:t>%</w:t>
             </w:r>
           </w:p>
         </w:tc>
@@ -220,7 +239,11 @@
           <w:tcPr>
             <w:tcW w:w="2244" w:type="dxa"/>
           </w:tcPr>
-          <w:p/>
+          <w:p>
+            <w:r>
+              <w:t>Ishanika</w:t>
+            </w:r>
+          </w:p>
         </w:tc>
       </w:tr>
       <w:tr>
@@ -255,16 +278,11 @@
             <w:vAlign w:val="center"/>
           </w:tcPr>
           <w:p>
-            <w:pPr>
-              <w:rPr>
-                <w:color w:val="FF0000"/>
-              </w:rPr>
-            </w:pPr>
             <w:r>
-              <w:rPr>
-                <w:color w:val="FF0000"/>
-              </w:rPr>
-              <w:t>50%</w:t>
+              <w:t>33.3</w:t>
+            </w:r>
+            <w:r>
+              <w:t>%</w:t>
             </w:r>
           </w:p>
         </w:tc>
@@ -272,7 +290,11 @@
           <w:tcPr>
             <w:tcW w:w="2244" w:type="dxa"/>
           </w:tcPr>
-          <w:p/>
+          <w:p>
+            <w:r>
+              <w:t>Abby</w:t>
+            </w:r>
+          </w:p>
         </w:tc>
       </w:tr>
       <w:tr>
@@ -307,13 +329,21 @@
             <w:tcW w:w="1379" w:type="dxa"/>
             <w:vAlign w:val="center"/>
           </w:tcPr>
-          <w:p/>
+          <w:p>
+            <w:r>
+              <w:t>33.3%</w:t>
+            </w:r>
+          </w:p>
         </w:tc>
         <w:tc>
           <w:tcPr>
             <w:tcW w:w="2244" w:type="dxa"/>
           </w:tcPr>
-          <w:p/>
+          <w:p>
+            <w:r>
+              <w:t>Liliana</w:t>
+            </w:r>
+          </w:p>
         </w:tc>
       </w:tr>
     </w:tbl>
@@ -351,8 +381,20 @@
       </w:r>
     </w:p>
     <w:p>
-      <w:r>
-        <w:t xml:space="preserve">The goal of the machine is to get the duck and toaster into the bathtub so that they both explode. </w:t>
+      <w:pPr>
+        <w:jc w:val="both"/>
+      </w:pPr>
+      <w:r>
+        <w:t xml:space="preserve">The objective is to get the balls (the bath bombs) to reach with one another </w:t>
+      </w:r>
+      <w:r>
+        <w:t>to</w:t>
+      </w:r>
+      <w:r>
+        <w:t xml:space="preserve"> push the duck off the shelf so that it falls into the soap box and subsequently into the bathtub resulting in an explosion. </w:t>
+      </w:r>
+      <w:r>
+        <w:t>The primary objective of our machine is to get a duck and a toaster into the bathtub, causing a dramatic explosion. Each component of the machine has been carefully planned and positioned to ensure that the sequence unfolds smoothly, leading up to the final moment. We carefully crafted our own assets to fit the bathroom theme e.g. combs, soap box, bathtub, sink, duck etc. We created anything extra that we wanted to add such as the toaster.</w:t>
       </w:r>
     </w:p>
     <w:p>
@@ -399,24 +441,31 @@
     <w:p>
       <w:pPr>
         <w:jc w:val="both"/>
-      </w:pPr>
-      <w:r>
-        <w:t xml:space="preserve">The </w:t>
-      </w:r>
-      <w:r>
-        <w:t xml:space="preserve">entirety of the project consists of three main parts, the beginning, middle and end. </w:t>
-      </w:r>
-      <w:r>
-        <w:t xml:space="preserve">We assigned each group member to a specific </w:t>
-      </w:r>
-      <w:r>
-        <w:t>section,</w:t>
-      </w:r>
-      <w:r>
-        <w:t xml:space="preserve"> and we all worked on our own allocated sections, and brought the project together in the end. We wanted to also make use of the ground in the bathroom, and so the first section focuses on </w:t>
-      </w:r>
-      <w:r>
-        <w:t xml:space="preserve">weaving the ball towards the ground level and exploring levels. The second section focuses on more complex shapes and focuses on being the bridge between the first and last section. The last section focuses on the goal, and transfers between objects (the bath bomb and the duck). The final section releases the duck into the bathtub and launches the toaster which results in an explosion – our desired result. </w:t>
+        <w:rPr>
+          <w:i/>
+          <w:iCs/>
+        </w:rPr>
+      </w:pPr>
+      <w:r>
+        <w:t xml:space="preserve">The project is divided into three main parts: the beginning, middle, and end. Each group member was assigned a specific section to work on independently, and we then combined our efforts to complete the project. In the first section, we focused on utilizing the ground in the bathroom by weaving the ball towards ground level and exploring different levels. The second section introduces more complex triggers and serves as a transition between the first and final sections. It is fast paced and utilizes various triggers to have more precise timing. The last section </w:t>
+      </w:r>
+      <w:r>
+        <w:t>centres</w:t>
+      </w:r>
+      <w:r>
+        <w:t xml:space="preserve"> on the goal, involving the interaction between the bath bomb and the duck. It </w:t>
+      </w:r>
+      <w:r>
+        <w:t>then</w:t>
+      </w:r>
+      <w:r>
+        <w:t xml:space="preserve"> </w:t>
+      </w:r>
+      <w:r>
+        <w:t>releases</w:t>
+      </w:r>
+      <w:r>
+        <w:t xml:space="preserve"> the duck into the bathtub and launching the toaster, resulting in the explosion we wanted to achieve.  We have 24 parts/components in total :)</w:t>
       </w:r>
     </w:p>
     <w:p>
@@ -439,6 +488,15 @@
         <w:t>What is the average runtime?</w:t>
       </w:r>
     </w:p>
+    <w:p>
+      <w:r>
+        <w:t>The machine runs for approximately 1 minute and 40 seconds</w:t>
+      </w:r>
+      <w:r>
+        <w:t>.</w:t>
+      </w:r>
+    </w:p>
+    <w:p/>
     <w:p/>
     <w:p>
       <w:pPr>
@@ -509,45 +567,261 @@
           <w:numId w:val="6"/>
         </w:numPr>
       </w:pPr>
+      <w:r>
+        <w:t>Particle Effect (explosion)</w:t>
+      </w:r>
+    </w:p>
+    <w:p>
+      <w:pPr>
+        <w:pStyle w:val="ListParagraph"/>
+        <w:numPr>
+          <w:ilvl w:val="0"/>
+          <w:numId w:val="6"/>
+        </w:numPr>
+      </w:pPr>
+      <w:r>
+        <w:t>Fixed Joints</w:t>
+      </w:r>
+    </w:p>
+    <w:p>
+      <w:pPr>
+        <w:pStyle w:val="ListParagraph"/>
+        <w:numPr>
+          <w:ilvl w:val="0"/>
+          <w:numId w:val="6"/>
+        </w:numPr>
+      </w:pPr>
+      <w:r>
+        <w:t>Triggers</w:t>
+      </w:r>
+    </w:p>
+    <w:p>
+      <w:pPr>
+        <w:pStyle w:val="ListParagraph"/>
+        <w:numPr>
+          <w:ilvl w:val="0"/>
+          <w:numId w:val="6"/>
+        </w:numPr>
+      </w:pPr>
+      <w:r>
+        <w:t>Collisions</w:t>
+      </w:r>
+    </w:p>
+    <w:p>
+      <w:pPr>
+        <w:pStyle w:val="ListParagraph"/>
+        <w:numPr>
+          <w:ilvl w:val="0"/>
+          <w:numId w:val="6"/>
+        </w:numPr>
+      </w:pPr>
+      <w:r>
+        <w:t>Materials – Bouncy &amp; Ice</w:t>
+      </w:r>
+    </w:p>
+    <w:p>
+      <w:pPr>
+        <w:pStyle w:val="ListParagraph"/>
+        <w:numPr>
+          <w:ilvl w:val="0"/>
+          <w:numId w:val="6"/>
+        </w:numPr>
+      </w:pPr>
+      <w:r>
+        <w:t>Constant Force</w:t>
+      </w:r>
     </w:p>
     <w:p>
       <w:pPr>
         <w:pStyle w:val="Heading1"/>
       </w:pPr>
-    </w:p>
+      <w:r>
+        <w:t>Sketches</w:t>
+      </w:r>
+      <w:r>
+        <w:t>/Screenshots</w:t>
+      </w:r>
+    </w:p>
+    <w:p>
+      <w:r>
+        <w:t>Insert some key sketches or scre</w:t>
+      </w:r>
+      <w:r>
+        <w:t>enshots of the machine (max. two</w:t>
+      </w:r>
+      <w:r>
+        <w:t xml:space="preserve"> page</w:t>
+      </w:r>
+      <w:r>
+        <w:t>s</w:t>
+      </w:r>
+      <w:r>
+        <w:t>)</w:t>
+      </w:r>
+    </w:p>
+    <w:p>
+      <w:r>
+        <w:drawing>
+          <wp:inline distT="0" distB="0" distL="0" distR="0" wp14:anchorId="2B02DFBA" wp14:editId="019196EE">
+            <wp:extent cx="2789921" cy="1976065"/>
+            <wp:effectExtent l="0" t="0" r="0" b="5715"/>
+            <wp:docPr id="721011778" name="Picture 1"/>
+            <wp:cNvGraphicFramePr>
+              <a:graphicFrameLocks xmlns:a="http://schemas.openxmlformats.org/drawingml/2006/main" noChangeAspect="1"/>
+            </wp:cNvGraphicFramePr>
+            <a:graphic xmlns:a="http://schemas.openxmlformats.org/drawingml/2006/main">
+              <a:graphicData uri="http://schemas.openxmlformats.org/drawingml/2006/picture">
+                <pic:pic xmlns:pic="http://schemas.openxmlformats.org/drawingml/2006/picture">
+                  <pic:nvPicPr>
+                    <pic:cNvPr id="721011778" name=""/>
+                    <pic:cNvPicPr/>
+                  </pic:nvPicPr>
+                  <pic:blipFill>
+                    <a:blip r:embed="rId6"/>
+                    <a:stretch>
+                      <a:fillRect/>
+                    </a:stretch>
+                  </pic:blipFill>
+                  <pic:spPr>
+                    <a:xfrm>
+                      <a:off x="0" y="0"/>
+                      <a:ext cx="2819532" cy="1997038"/>
+                    </a:xfrm>
+                    <a:prstGeom prst="rect">
+                      <a:avLst/>
+                    </a:prstGeom>
+                  </pic:spPr>
+                </pic:pic>
+              </a:graphicData>
+            </a:graphic>
+          </wp:inline>
+        </w:drawing>
+      </w:r>
+      <w:r>
+        <w:drawing>
+          <wp:inline distT="0" distB="0" distL="0" distR="0" wp14:anchorId="072171BC" wp14:editId="5064BE8B">
+            <wp:extent cx="2911649" cy="1977121"/>
+            <wp:effectExtent l="0" t="0" r="3175" b="4445"/>
+            <wp:docPr id="805556832" name="Picture 1" descr="A computer generated image of a sink and a knife&#10;&#10;Description automatically generated"/>
+            <wp:cNvGraphicFramePr>
+              <a:graphicFrameLocks xmlns:a="http://schemas.openxmlformats.org/drawingml/2006/main" noChangeAspect="1"/>
+            </wp:cNvGraphicFramePr>
+            <a:graphic xmlns:a="http://schemas.openxmlformats.org/drawingml/2006/main">
+              <a:graphicData uri="http://schemas.openxmlformats.org/drawingml/2006/picture">
+                <pic:pic xmlns:pic="http://schemas.openxmlformats.org/drawingml/2006/picture">
+                  <pic:nvPicPr>
+                    <pic:cNvPr id="805556832" name="Picture 1" descr="A computer generated image of a sink and a knife&#10;&#10;Description automatically generated"/>
+                    <pic:cNvPicPr/>
+                  </pic:nvPicPr>
+                  <pic:blipFill>
+                    <a:blip r:embed="rId7"/>
+                    <a:stretch>
+                      <a:fillRect/>
+                    </a:stretch>
+                  </pic:blipFill>
+                  <pic:spPr>
+                    <a:xfrm>
+                      <a:off x="0" y="0"/>
+                      <a:ext cx="2930027" cy="1989600"/>
+                    </a:xfrm>
+                    <a:prstGeom prst="rect">
+                      <a:avLst/>
+                    </a:prstGeom>
+                  </pic:spPr>
+                </pic:pic>
+              </a:graphicData>
+            </a:graphic>
+          </wp:inline>
+        </w:drawing>
+      </w:r>
+    </w:p>
+    <w:p>
+      <w:r>
+        <w:drawing>
+          <wp:inline distT="0" distB="0" distL="0" distR="0" wp14:anchorId="4DD48543" wp14:editId="24153E21">
+            <wp:extent cx="2723177" cy="1929998"/>
+            <wp:effectExtent l="0" t="0" r="1270" b="0"/>
+            <wp:docPr id="1203277780" name="Picture 1" descr="A screenshot of a video game&#10;&#10;Description automatically generated"/>
+            <wp:cNvGraphicFramePr>
+              <a:graphicFrameLocks xmlns:a="http://schemas.openxmlformats.org/drawingml/2006/main" noChangeAspect="1"/>
+            </wp:cNvGraphicFramePr>
+            <a:graphic xmlns:a="http://schemas.openxmlformats.org/drawingml/2006/main">
+              <a:graphicData uri="http://schemas.openxmlformats.org/drawingml/2006/picture">
+                <pic:pic xmlns:pic="http://schemas.openxmlformats.org/drawingml/2006/picture">
+                  <pic:nvPicPr>
+                    <pic:cNvPr id="1203277780" name="Picture 1" descr="A screenshot of a video game&#10;&#10;Description automatically generated"/>
+                    <pic:cNvPicPr/>
+                  </pic:nvPicPr>
+                  <pic:blipFill>
+                    <a:blip r:embed="rId8"/>
+                    <a:stretch>
+                      <a:fillRect/>
+                    </a:stretch>
+                  </pic:blipFill>
+                  <pic:spPr>
+                    <a:xfrm>
+                      <a:off x="0" y="0"/>
+                      <a:ext cx="2750905" cy="1949649"/>
+                    </a:xfrm>
+                    <a:prstGeom prst="rect">
+                      <a:avLst/>
+                    </a:prstGeom>
+                  </pic:spPr>
+                </pic:pic>
+              </a:graphicData>
+            </a:graphic>
+          </wp:inline>
+        </w:drawing>
+      </w:r>
+      <w:r>
+        <w:drawing>
+          <wp:inline distT="0" distB="0" distL="0" distR="0" wp14:anchorId="709B917C" wp14:editId="31C246AD">
+            <wp:extent cx="2938173" cy="1916355"/>
+            <wp:effectExtent l="0" t="0" r="0" b="8255"/>
+            <wp:docPr id="1548173524" name="Picture 1" descr="A video game of a bathtub&#10;&#10;Description automatically generated"/>
+            <wp:cNvGraphicFramePr>
+              <a:graphicFrameLocks xmlns:a="http://schemas.openxmlformats.org/drawingml/2006/main" noChangeAspect="1"/>
+            </wp:cNvGraphicFramePr>
+            <a:graphic xmlns:a="http://schemas.openxmlformats.org/drawingml/2006/main">
+              <a:graphicData uri="http://schemas.openxmlformats.org/drawingml/2006/picture">
+                <pic:pic xmlns:pic="http://schemas.openxmlformats.org/drawingml/2006/picture">
+                  <pic:nvPicPr>
+                    <pic:cNvPr id="1548173524" name="Picture 1" descr="A video game of a bathtub&#10;&#10;Description automatically generated"/>
+                    <pic:cNvPicPr/>
+                  </pic:nvPicPr>
+                  <pic:blipFill>
+                    <a:blip r:embed="rId9"/>
+                    <a:stretch>
+                      <a:fillRect/>
+                    </a:stretch>
+                  </pic:blipFill>
+                  <pic:spPr>
+                    <a:xfrm>
+                      <a:off x="0" y="0"/>
+                      <a:ext cx="2971552" cy="1938125"/>
+                    </a:xfrm>
+                    <a:prstGeom prst="rect">
+                      <a:avLst/>
+                    </a:prstGeom>
+                  </pic:spPr>
+                </pic:pic>
+              </a:graphicData>
+            </a:graphic>
+          </wp:inline>
+        </w:drawing>
+      </w:r>
+    </w:p>
+    <w:p/>
+    <w:p/>
+    <w:p/>
+    <w:p/>
+    <w:p/>
     <w:p>
       <w:pPr>
         <w:pStyle w:val="Heading1"/>
       </w:pPr>
       <w:r>
-        <w:t>Sketches</w:t>
-      </w:r>
-      <w:r>
-        <w:t>/Screenshots</w:t>
-      </w:r>
-    </w:p>
-    <w:p>
-      <w:r>
-        <w:t>Insert some key sketches or scre</w:t>
-      </w:r>
-      <w:r>
-        <w:t>enshots of the machine (max. two</w:t>
-      </w:r>
-      <w:r>
-        <w:t xml:space="preserve"> page</w:t>
-      </w:r>
-      <w:r>
-        <w:t>s</w:t>
-      </w:r>
-      <w:r>
-        <w:t>)</w:t>
-      </w:r>
-    </w:p>
-    <w:p>
-      <w:pPr>
-        <w:pStyle w:val="Heading1"/>
-      </w:pPr>
-      <w:r>
+        <w:lastRenderedPageBreak/>
         <w:t>Changelog/Diary</w:t>
       </w:r>
     </w:p>
@@ -745,23 +1019,6 @@
     </w:p>
     <w:p>
       <w:pPr>
-        <w:pStyle w:val="Heading2"/>
-      </w:pPr>
-      <w:r>
-        <w:t>12</w:t>
-      </w:r>
-      <w:r>
-        <w:t>/</w:t>
-      </w:r>
-      <w:r>
-        <w:t>0</w:t>
-      </w:r>
-      <w:r>
-        <w:t>8/2024</w:t>
-      </w:r>
-    </w:p>
-    <w:p>
-      <w:pPr>
         <w:pStyle w:val="ListParagraph"/>
         <w:numPr>
           <w:ilvl w:val="0"/>
@@ -769,7 +1026,7 @@
         </w:numPr>
       </w:pPr>
       <w:r>
-        <w:t xml:space="preserve">Planned and finalised our sink model, bathroom model, toaster model, bath bomb model, and comb model, ready for it to be exported into unity. </w:t>
+        <w:t>Started each section.</w:t>
       </w:r>
     </w:p>
     <w:p>
@@ -777,13 +1034,7 @@
         <w:pStyle w:val="Heading2"/>
       </w:pPr>
       <w:r>
-        <w:t>1</w:t>
-      </w:r>
-      <w:r>
-        <w:t>9</w:t>
-      </w:r>
-      <w:r>
-        <w:t>/08/2024</w:t>
+        <w:t>12/08/2024</w:t>
       </w:r>
     </w:p>
     <w:p>
@@ -795,15 +1046,7 @@
         </w:numPr>
       </w:pPr>
       <w:r>
-        <w:t xml:space="preserve">We tested out </w:t>
-      </w:r>
-      <w:proofErr w:type="gramStart"/>
-      <w:r>
-        <w:t>all of</w:t>
-      </w:r>
-      <w:proofErr w:type="gramEnd"/>
-      <w:r>
-        <w:t xml:space="preserve"> our sections together</w:t>
+        <w:t xml:space="preserve">Planned and finalised our sink model, bathroom model, toaster model, bath bomb model, and comb model, ready for it to be exported into unity. </w:t>
       </w:r>
     </w:p>
     <w:p>
@@ -815,7 +1058,15 @@
         </w:numPr>
       </w:pPr>
       <w:r>
-        <w:t>Organised scaling</w:t>
+        <w:t xml:space="preserve">Stand up meeting to check everyone progress. </w:t>
+      </w:r>
+    </w:p>
+    <w:p>
+      <w:pPr>
+        <w:pStyle w:val="Heading2"/>
+      </w:pPr>
+      <w:r>
+        <w:t>19/08/2024</w:t>
       </w:r>
     </w:p>
     <w:p>
@@ -827,10 +1078,140 @@
         </w:numPr>
       </w:pPr>
       <w:r>
+        <w:t xml:space="preserve">We tested out </w:t>
+      </w:r>
+      <w:r>
+        <w:t>all</w:t>
+      </w:r>
+      <w:r>
+        <w:t xml:space="preserve"> our sections together</w:t>
+      </w:r>
+      <w:r>
+        <w:t>.</w:t>
+      </w:r>
+    </w:p>
+    <w:p>
+      <w:pPr>
+        <w:pStyle w:val="ListParagraph"/>
+        <w:numPr>
+          <w:ilvl w:val="0"/>
+          <w:numId w:val="8"/>
+        </w:numPr>
+      </w:pPr>
+      <w:r>
+        <w:t>Resolved any GitHub issues with merging our sections.</w:t>
+      </w:r>
+    </w:p>
+    <w:p>
+      <w:pPr>
+        <w:pStyle w:val="ListParagraph"/>
+        <w:numPr>
+          <w:ilvl w:val="0"/>
+          <w:numId w:val="8"/>
+        </w:numPr>
+      </w:pPr>
+      <w:r>
+        <w:t>Organised scaling</w:t>
+      </w:r>
+      <w:r>
+        <w:t>.</w:t>
+      </w:r>
+    </w:p>
+    <w:p>
+      <w:pPr>
+        <w:pStyle w:val="ListParagraph"/>
+        <w:numPr>
+          <w:ilvl w:val="0"/>
+          <w:numId w:val="8"/>
+        </w:numPr>
+      </w:pPr>
+      <w:r>
         <w:t>Completed all sections</w:t>
       </w:r>
-    </w:p>
-    <w:p/>
+      <w:r>
+        <w:t>.</w:t>
+      </w:r>
+    </w:p>
+    <w:p>
+      <w:pPr>
+        <w:pStyle w:val="Heading2"/>
+      </w:pPr>
+      <w:r>
+        <w:t>22</w:t>
+      </w:r>
+      <w:r>
+        <w:t>/08/2024</w:t>
+      </w:r>
+    </w:p>
+    <w:p>
+      <w:pPr>
+        <w:pStyle w:val="ListParagraph"/>
+        <w:numPr>
+          <w:ilvl w:val="0"/>
+          <w:numId w:val="8"/>
+        </w:numPr>
+      </w:pPr>
+      <w:r>
+        <w:t>Merged updated final versions onto main file.</w:t>
+      </w:r>
+    </w:p>
+    <w:p>
+      <w:pPr>
+        <w:pStyle w:val="ListParagraph"/>
+        <w:numPr>
+          <w:ilvl w:val="0"/>
+          <w:numId w:val="8"/>
+        </w:numPr>
+      </w:pPr>
+      <w:r>
+        <w:t>Resolved any extra issues/concerns.</w:t>
+      </w:r>
+    </w:p>
+    <w:p>
+      <w:pPr>
+        <w:pStyle w:val="ListParagraph"/>
+        <w:numPr>
+          <w:ilvl w:val="0"/>
+          <w:numId w:val="8"/>
+        </w:numPr>
+      </w:pPr>
+      <w:r>
+        <w:t>Handed in Assignment 1.</w:t>
+      </w:r>
+    </w:p>
+    <w:p>
+      <w:r>
+        <w:t>Please see note below -&gt;</w:t>
+      </w:r>
+    </w:p>
+    <w:p>
+      <w:pPr>
+        <w:jc w:val="both"/>
+      </w:pPr>
+      <w:r>
+        <w:rPr>
+          <w:b/>
+          <w:bCs/>
+        </w:rPr>
+        <w:t>NOTE:</w:t>
+      </w:r>
+      <w:r>
+        <w:t xml:space="preserve"> Section 2 (Liliana’s section) contained a more complex hinge seesaw which worked on her file however, it was unable to function when the files were all merged, as a result it became a ramp. However, a screen recording has been added to show her section fully functional. </w:t>
+      </w:r>
+    </w:p>
+    <w:p>
+      <w:r>
+        <w:t xml:space="preserve">Section 2 Screen Recording Link: </w:t>
+      </w:r>
+      <w:hyperlink r:id="rId10" w:history="1">
+        <w:r>
+          <w:rPr>
+            <w:rStyle w:val="Hyperlink"/>
+          </w:rPr>
+          <w:t>https://www.youtube.com/watch?v=OSfQzno_EIw</w:t>
+        </w:r>
+      </w:hyperlink>
+    </w:p>
     <w:p/>
     <w:p>
       <w:pPr>
@@ -2201,7 +2582,6 @@
   <w:style w:type="character" w:default="1" w:styleId="DefaultParagraphFont">
     <w:name w:val="Default Paragraph Font"/>
     <w:uiPriority w:val="1"/>
-    <w:semiHidden/>
     <w:unhideWhenUsed/>
   </w:style>
   <w:style w:type="table" w:default="1" w:styleId="TableNormal">
@@ -2379,6 +2759,29 @@
       <w:color w:val="2E74B5" w:themeColor="accent1" w:themeShade="BF"/>
       <w:sz w:val="26"/>
       <w:szCs w:val="26"/>
+    </w:rPr>
+  </w:style>
+  <w:style w:type="character" w:styleId="Hyperlink">
+    <w:name w:val="Hyperlink"/>
+    <w:basedOn w:val="DefaultParagraphFont"/>
+    <w:uiPriority w:val="99"/>
+    <w:unhideWhenUsed/>
+    <w:rsid w:val="00AC1DE8"/>
+    <w:rPr>
+      <w:color w:val="0563C1" w:themeColor="hyperlink"/>
+      <w:u w:val="single"/>
+    </w:rPr>
+  </w:style>
+  <w:style w:type="character" w:styleId="UnresolvedMention">
+    <w:name w:val="Unresolved Mention"/>
+    <w:basedOn w:val="DefaultParagraphFont"/>
+    <w:uiPriority w:val="99"/>
+    <w:semiHidden/>
+    <w:unhideWhenUsed/>
+    <w:rsid w:val="00AC1DE8"/>
+    <w:rPr>
+      <w:color w:val="605E5C"/>
+      <w:shd w:val="clear" w:color="auto" w:fill="E1DFDD"/>
     </w:rPr>
   </w:style>
 </w:styles>

</xml_diff>